<commit_message>
This is an updated report of the capstone project
</commit_message>
<xml_diff>
--- a/Project Summary.docx
+++ b/Project Summary.docx
@@ -22,7 +22,7 @@
           <w:bCs/>
           <w:color w:val="1F1F1F"/>
         </w:rPr>
-        <w:t>Using Data Science to Understand the North American Data Science Labour Market:</w:t>
+        <w:t xml:space="preserve">Using Data Science to Understand the North American Data Science Labour Market: </w:t>
       </w:r>
       <w:r>
         <w:rPr>
@@ -31,7 +31,7 @@
           <w:bCs/>
           <w:color w:val="1F1F1F"/>
         </w:rPr>
-        <w:t xml:space="preserve"> </w:t>
+        <w:br/>
       </w:r>
       <w:r>
         <w:rPr>
@@ -40,8 +40,19 @@
           <w:bCs/>
           <w:color w:val="1F1F1F"/>
         </w:rPr>
-        <w:br/>
-      </w:r>
+        <w:t>A Canada-U.S. Comparison</w:t>
+      </w:r>
+    </w:p>
+    <w:p>
+      <w:pPr>
+        <w:shd w:val="clear" w:color="auto" w:fill="FFFFFF"/>
+        <w:spacing w:before="540" w:after="180" w:line="360" w:lineRule="atLeast"/>
+        <w:outlineLvl w:val="2"/>
+        <w:rPr>
+          <w:rFonts w:ascii="Arial" w:eastAsia="Times New Roman" w:hAnsi="Arial" w:cs="Arial"/>
+          <w:color w:val="1F1F1F"/>
+        </w:rPr>
+      </w:pPr>
       <w:r>
         <w:rPr>
           <w:rFonts w:ascii="OpenSans-Bold" w:eastAsia="Times New Roman" w:hAnsi="OpenSans-Bold" w:cs="Arial"/>
@@ -49,7 +60,255 @@
           <w:bCs/>
           <w:color w:val="1F1F1F"/>
         </w:rPr>
-        <w:t>A Canada-U.S. Comparison</w:t>
+        <w:t>Business Understanding:</w:t>
+      </w:r>
+    </w:p>
+    <w:p>
+      <w:pPr>
+        <w:shd w:val="clear" w:color="auto" w:fill="FFFFFF"/>
+        <w:spacing w:after="300" w:line="315" w:lineRule="atLeast"/>
+        <w:rPr>
+          <w:rFonts w:ascii="Arial" w:eastAsia="Times New Roman" w:hAnsi="Arial" w:cs="Arial"/>
+          <w:color w:val="1F1F1F"/>
+          <w:sz w:val="21"/>
+          <w:szCs w:val="21"/>
+        </w:rPr>
+      </w:pPr>
+      <w:r>
+        <w:rPr>
+          <w:rFonts w:ascii="Arial" w:eastAsia="Times New Roman" w:hAnsi="Arial" w:cs="Arial"/>
+          <w:color w:val="1F1F1F"/>
+          <w:sz w:val="21"/>
+          <w:szCs w:val="21"/>
+        </w:rPr>
+        <w:t>The initial phase is to understand the project's objective from the business or application perspective. Then, you need to translate this knowledge into a machine learning problem with a preliminary plan to achieve the objectives.</w:t>
+      </w:r>
+    </w:p>
+    <w:p>
+      <w:pPr>
+        <w:shd w:val="clear" w:color="auto" w:fill="FFFFFF"/>
+        <w:spacing w:after="300" w:line="315" w:lineRule="atLeast"/>
+        <w:rPr>
+          <w:rFonts w:ascii="Arial" w:eastAsia="Times New Roman" w:hAnsi="Arial" w:cs="Arial"/>
+          <w:color w:val="1F1F1F"/>
+          <w:sz w:val="21"/>
+          <w:szCs w:val="21"/>
+        </w:rPr>
+      </w:pPr>
+      <w:r>
+        <w:rPr>
+          <w:rFonts w:ascii="Arial" w:eastAsia="Times New Roman" w:hAnsi="Arial" w:cs="Arial"/>
+          <w:color w:val="1F1F1F"/>
+          <w:sz w:val="21"/>
+          <w:szCs w:val="21"/>
+        </w:rPr>
+        <w:t xml:space="preserve">[P-O]: </w:t>
+      </w:r>
+      <w:r>
+        <w:rPr>
+          <w:rFonts w:ascii="Arial" w:eastAsia="Times New Roman" w:hAnsi="Arial" w:cs="Arial"/>
+          <w:color w:val="1F1F1F"/>
+          <w:sz w:val="21"/>
+          <w:szCs w:val="21"/>
+        </w:rPr>
+        <w:t>Kaggle has been surveying professionals working in the field of data science for a few years to improve our understanding of the dynamics of the job market. The datasets available are covering dozens of countries and territories across the world. While the Kaggle community has offered many insights around the case of the United States, there remains a lot to be discovered about data science in Canada. By shedding light specifically on the Canadian data science job market and comparing it with its counterpart in the United States, this data science project will help employers, employees, and candidates better understand the skills needed to become a data scientist, the job titles they are likely to have, as well as whether these skills and titles vary across the two countries.</w:t>
+      </w:r>
+    </w:p>
+    <w:p>
+      <w:pPr>
+        <w:shd w:val="clear" w:color="auto" w:fill="FFFFFF"/>
+        <w:spacing w:after="300" w:line="315" w:lineRule="atLeast"/>
+        <w:rPr>
+          <w:rFonts w:ascii="Arial" w:eastAsia="Times New Roman" w:hAnsi="Arial" w:cs="Arial"/>
+          <w:color w:val="1F1F1F"/>
+          <w:sz w:val="21"/>
+          <w:szCs w:val="21"/>
+        </w:rPr>
+      </w:pPr>
+      <w:r>
+        <w:rPr>
+          <w:rFonts w:ascii="Arial" w:eastAsia="Times New Roman" w:hAnsi="Arial" w:cs="Arial"/>
+          <w:color w:val="1F1F1F"/>
+          <w:sz w:val="21"/>
+          <w:szCs w:val="21"/>
+        </w:rPr>
+        <w:t>We will first</w:t>
+      </w:r>
+      <w:r>
+        <w:rPr>
+          <w:rFonts w:ascii="Arial" w:eastAsia="Times New Roman" w:hAnsi="Arial" w:cs="Arial"/>
+          <w:color w:val="1F1F1F"/>
+          <w:sz w:val="21"/>
+          <w:szCs w:val="21"/>
+        </w:rPr>
+        <w:t xml:space="preserve"> provid</w:t>
+      </w:r>
+      <w:r>
+        <w:rPr>
+          <w:rFonts w:ascii="Arial" w:eastAsia="Times New Roman" w:hAnsi="Arial" w:cs="Arial"/>
+          <w:color w:val="1F1F1F"/>
+          <w:sz w:val="21"/>
+          <w:szCs w:val="21"/>
+        </w:rPr>
+        <w:t>e</w:t>
+      </w:r>
+      <w:r>
+        <w:rPr>
+          <w:rFonts w:ascii="Arial" w:eastAsia="Times New Roman" w:hAnsi="Arial" w:cs="Arial"/>
+          <w:color w:val="1F1F1F"/>
+          <w:sz w:val="21"/>
+          <w:szCs w:val="21"/>
+        </w:rPr>
+        <w:t xml:space="preserve"> descriptive statistics and visualizations for both countries</w:t>
+      </w:r>
+      <w:r>
+        <w:rPr>
+          <w:rFonts w:ascii="Arial" w:eastAsia="Times New Roman" w:hAnsi="Arial" w:cs="Arial"/>
+          <w:color w:val="1F1F1F"/>
+          <w:sz w:val="21"/>
+          <w:szCs w:val="21"/>
+        </w:rPr>
+        <w:t xml:space="preserve"> to gain insights into the current state of the data science labour market in Canada and the United States. Then, </w:t>
+      </w:r>
+      <w:r>
+        <w:rPr>
+          <w:rFonts w:ascii="Arial" w:eastAsia="Times New Roman" w:hAnsi="Arial" w:cs="Arial"/>
+          <w:color w:val="1F1F1F"/>
+          <w:sz w:val="21"/>
+          <w:szCs w:val="21"/>
+        </w:rPr>
+        <w:t>we will build models that will predict whether a respondent is a Canadian or American data scientist</w:t>
+      </w:r>
+      <w:r>
+        <w:rPr>
+          <w:rFonts w:ascii="Arial" w:eastAsia="Times New Roman" w:hAnsi="Arial" w:cs="Arial"/>
+          <w:color w:val="1F1F1F"/>
+          <w:sz w:val="21"/>
+          <w:szCs w:val="21"/>
+        </w:rPr>
+        <w:t xml:space="preserve"> based on the main features of each </w:t>
+      </w:r>
+      <w:r>
+        <w:rPr>
+          <w:rFonts w:ascii="Arial" w:eastAsia="Times New Roman" w:hAnsi="Arial" w:cs="Arial"/>
+          <w:color w:val="1F1F1F"/>
+          <w:sz w:val="21"/>
+          <w:szCs w:val="21"/>
+        </w:rPr>
+        <w:t>of the two subsamples. More specifically, we will build</w:t>
+      </w:r>
+      <w:r>
+        <w:rPr>
+          <w:rFonts w:ascii="Arial" w:eastAsia="Times New Roman" w:hAnsi="Arial" w:cs="Arial"/>
+          <w:color w:val="1F1F1F"/>
+          <w:sz w:val="21"/>
+          <w:szCs w:val="21"/>
+        </w:rPr>
+        <w:t xml:space="preserve"> a decision tree classifier, a support vector machine, a logistic regression model, and a KNN model.</w:t>
+      </w:r>
+      <w:r>
+        <w:rPr>
+          <w:rFonts w:ascii="Arial" w:eastAsia="Times New Roman" w:hAnsi="Arial" w:cs="Arial"/>
+          <w:color w:val="1F1F1F"/>
+          <w:sz w:val="21"/>
+          <w:szCs w:val="21"/>
+        </w:rPr>
+        <w:t xml:space="preserve"> We will then evaluate models and compare them using metrics including F1 scores, the Jaccard index, and log loss as appropriate.</w:t>
+      </w:r>
+    </w:p>
+    <w:p>
+      <w:pPr>
+        <w:shd w:val="clear" w:color="auto" w:fill="FFFFFF"/>
+        <w:spacing w:after="300" w:line="315" w:lineRule="atLeast"/>
+        <w:rPr>
+          <w:rFonts w:ascii="Arial" w:eastAsia="Times New Roman" w:hAnsi="Arial" w:cs="Arial"/>
+          <w:color w:val="1F1F1F"/>
+          <w:sz w:val="21"/>
+          <w:szCs w:val="21"/>
+        </w:rPr>
+      </w:pPr>
+      <w:r>
+        <w:rPr>
+          <w:rFonts w:ascii="Arial" w:eastAsia="Times New Roman" w:hAnsi="Arial" w:cs="Arial"/>
+          <w:color w:val="1F1F1F"/>
+          <w:sz w:val="21"/>
+          <w:szCs w:val="21"/>
+        </w:rPr>
+        <w:t xml:space="preserve">This </w:t>
+      </w:r>
+      <w:r>
+        <w:rPr>
+          <w:rFonts w:ascii="Arial" w:eastAsia="Times New Roman" w:hAnsi="Arial" w:cs="Arial"/>
+          <w:color w:val="1F1F1F"/>
+          <w:sz w:val="21"/>
+          <w:szCs w:val="21"/>
+        </w:rPr>
+        <w:t>project is</w:t>
+      </w:r>
+      <w:r>
+        <w:rPr>
+          <w:rFonts w:ascii="Arial" w:eastAsia="Times New Roman" w:hAnsi="Arial" w:cs="Arial"/>
+          <w:color w:val="1F1F1F"/>
+          <w:sz w:val="21"/>
+          <w:szCs w:val="21"/>
+        </w:rPr>
+        <w:t xml:space="preserve"> especially relevant in a time where work-from-home arrangements are becoming prevalent. The current pandemic has brought about major </w:t>
+      </w:r>
+      <w:proofErr w:type="spellStart"/>
+      <w:r>
+        <w:rPr>
+          <w:rFonts w:ascii="Arial" w:eastAsia="Times New Roman" w:hAnsi="Arial" w:cs="Arial"/>
+          <w:color w:val="1F1F1F"/>
+          <w:sz w:val="21"/>
+          <w:szCs w:val="21"/>
+        </w:rPr>
+        <w:t>restructurations</w:t>
+      </w:r>
+      <w:proofErr w:type="spellEnd"/>
+      <w:r>
+        <w:rPr>
+          <w:rFonts w:ascii="Arial" w:eastAsia="Times New Roman" w:hAnsi="Arial" w:cs="Arial"/>
+          <w:color w:val="1F1F1F"/>
+          <w:sz w:val="21"/>
+          <w:szCs w:val="21"/>
+        </w:rPr>
+        <w:t xml:space="preserve"> in the industry and companies are now looking to hire data scientists across the globe. </w:t>
+      </w:r>
+      <w:r>
+        <w:rPr>
+          <w:rFonts w:ascii="Arial" w:eastAsia="Times New Roman" w:hAnsi="Arial" w:cs="Arial"/>
+          <w:color w:val="1F1F1F"/>
+          <w:sz w:val="21"/>
+          <w:szCs w:val="21"/>
+        </w:rPr>
+        <w:t>Classifying</w:t>
+      </w:r>
+      <w:r>
+        <w:rPr>
+          <w:rFonts w:ascii="Arial" w:eastAsia="Times New Roman" w:hAnsi="Arial" w:cs="Arial"/>
+          <w:color w:val="1F1F1F"/>
+          <w:sz w:val="21"/>
+          <w:szCs w:val="21"/>
+        </w:rPr>
+        <w:t xml:space="preserve"> the distinct features of a specific labour market</w:t>
+      </w:r>
+      <w:r>
+        <w:rPr>
+          <w:rFonts w:ascii="Arial" w:eastAsia="Times New Roman" w:hAnsi="Arial" w:cs="Arial"/>
+          <w:color w:val="1F1F1F"/>
+          <w:sz w:val="21"/>
+          <w:szCs w:val="21"/>
+        </w:rPr>
+        <w:t>s</w:t>
+      </w:r>
+      <w:r>
+        <w:rPr>
+          <w:rFonts w:ascii="Arial" w:eastAsia="Times New Roman" w:hAnsi="Arial" w:cs="Arial"/>
+          <w:color w:val="1F1F1F"/>
+          <w:sz w:val="21"/>
+          <w:szCs w:val="21"/>
+        </w:rPr>
+        <w:t xml:space="preserve"> should be a valuable enterprise.</w:t>
       </w:r>
     </w:p>
     <w:p>
@@ -69,274 +328,6 @@
           <w:bCs/>
           <w:color w:val="1F1F1F"/>
         </w:rPr>
-        <w:t>Business Understanding:</w:t>
-      </w:r>
-    </w:p>
-    <w:p>
-      <w:pPr>
-        <w:shd w:val="clear" w:color="auto" w:fill="FFFFFF"/>
-        <w:spacing w:after="300" w:line="315" w:lineRule="atLeast"/>
-        <w:rPr>
-          <w:rFonts w:ascii="Arial" w:eastAsia="Times New Roman" w:hAnsi="Arial" w:cs="Arial"/>
-          <w:color w:val="1F1F1F"/>
-          <w:sz w:val="21"/>
-          <w:szCs w:val="21"/>
-        </w:rPr>
-      </w:pPr>
-      <w:r>
-        <w:rPr>
-          <w:rFonts w:ascii="Arial" w:eastAsia="Times New Roman" w:hAnsi="Arial" w:cs="Arial"/>
-          <w:color w:val="1F1F1F"/>
-          <w:sz w:val="21"/>
-          <w:szCs w:val="21"/>
-        </w:rPr>
-        <w:t>The initial phase is to understand the project's objective from the business or application perspective. Then, you need to translate this knowledge into a machine learning problem with a preliminary plan to achieve the objectives.</w:t>
-      </w:r>
-    </w:p>
-    <w:p>
-      <w:pPr>
-        <w:shd w:val="clear" w:color="auto" w:fill="FFFFFF"/>
-        <w:spacing w:after="300" w:line="315" w:lineRule="atLeast"/>
-        <w:rPr>
-          <w:rFonts w:ascii="Arial" w:eastAsia="Times New Roman" w:hAnsi="Arial" w:cs="Arial"/>
-          <w:color w:val="1F1F1F"/>
-          <w:sz w:val="21"/>
-          <w:szCs w:val="21"/>
-        </w:rPr>
-      </w:pPr>
-      <w:r>
-        <w:rPr>
-          <w:rFonts w:ascii="Arial" w:eastAsia="Times New Roman" w:hAnsi="Arial" w:cs="Arial"/>
-          <w:color w:val="1F1F1F"/>
-          <w:sz w:val="21"/>
-          <w:szCs w:val="21"/>
-        </w:rPr>
-        <w:t xml:space="preserve">[P-O]: </w:t>
-      </w:r>
-      <w:r>
-        <w:rPr>
-          <w:rFonts w:ascii="Arial" w:eastAsia="Times New Roman" w:hAnsi="Arial" w:cs="Arial"/>
-          <w:color w:val="1F1F1F"/>
-          <w:sz w:val="21"/>
-          <w:szCs w:val="21"/>
-        </w:rPr>
-        <w:t>Kaggle has been surveying professionals working in the field of data science for a few years to improve our understanding of the dynamics of the job market. The datasets available are covering dozens of countries and territories across the world. While the Kaggle community has offered many insights around the case of the United States, there remains a lot to be discovered about data science in Canada. By shedding light specifically on the Canadian data science job market and comparing it with its counterpart in the United States, this data science project will help employers, employees, and candidates better understand the skills needed to become a data scientist, the job titles they are likely to have, as well as whether these skills and titles vary across the two countries.</w:t>
-      </w:r>
-    </w:p>
-    <w:p>
-      <w:pPr>
-        <w:shd w:val="clear" w:color="auto" w:fill="FFFFFF"/>
-        <w:spacing w:after="300" w:line="315" w:lineRule="atLeast"/>
-        <w:rPr>
-          <w:rFonts w:ascii="Arial" w:eastAsia="Times New Roman" w:hAnsi="Arial" w:cs="Arial"/>
-          <w:color w:val="1F1F1F"/>
-          <w:sz w:val="21"/>
-          <w:szCs w:val="21"/>
-        </w:rPr>
-      </w:pPr>
-      <w:r>
-        <w:rPr>
-          <w:rFonts w:ascii="Arial" w:eastAsia="Times New Roman" w:hAnsi="Arial" w:cs="Arial"/>
-          <w:color w:val="1F1F1F"/>
-          <w:sz w:val="21"/>
-          <w:szCs w:val="21"/>
-        </w:rPr>
-        <w:t>We will first</w:t>
-      </w:r>
-      <w:r>
-        <w:rPr>
-          <w:rFonts w:ascii="Arial" w:eastAsia="Times New Roman" w:hAnsi="Arial" w:cs="Arial"/>
-          <w:color w:val="1F1F1F"/>
-          <w:sz w:val="21"/>
-          <w:szCs w:val="21"/>
-        </w:rPr>
-        <w:t xml:space="preserve"> provid</w:t>
-      </w:r>
-      <w:r>
-        <w:rPr>
-          <w:rFonts w:ascii="Arial" w:eastAsia="Times New Roman" w:hAnsi="Arial" w:cs="Arial"/>
-          <w:color w:val="1F1F1F"/>
-          <w:sz w:val="21"/>
-          <w:szCs w:val="21"/>
-        </w:rPr>
-        <w:t>e</w:t>
-      </w:r>
-      <w:r>
-        <w:rPr>
-          <w:rFonts w:ascii="Arial" w:eastAsia="Times New Roman" w:hAnsi="Arial" w:cs="Arial"/>
-          <w:color w:val="1F1F1F"/>
-          <w:sz w:val="21"/>
-          <w:szCs w:val="21"/>
-        </w:rPr>
-        <w:t xml:space="preserve"> descriptive statistics and visualizations for both countries</w:t>
-      </w:r>
-      <w:r>
-        <w:rPr>
-          <w:rFonts w:ascii="Arial" w:eastAsia="Times New Roman" w:hAnsi="Arial" w:cs="Arial"/>
-          <w:color w:val="1F1F1F"/>
-          <w:sz w:val="21"/>
-          <w:szCs w:val="21"/>
-        </w:rPr>
-        <w:t xml:space="preserve"> to gain insights into the current state of the data science labour market in Canada and the United States. Then, </w:t>
-      </w:r>
-      <w:r>
-        <w:rPr>
-          <w:rFonts w:ascii="Arial" w:eastAsia="Times New Roman" w:hAnsi="Arial" w:cs="Arial"/>
-          <w:color w:val="1F1F1F"/>
-          <w:sz w:val="21"/>
-          <w:szCs w:val="21"/>
-        </w:rPr>
-        <w:t>we will build models that will predict whether a respondent is a Canadian or American data scientist</w:t>
-      </w:r>
-      <w:r>
-        <w:rPr>
-          <w:rFonts w:ascii="Arial" w:eastAsia="Times New Roman" w:hAnsi="Arial" w:cs="Arial"/>
-          <w:color w:val="1F1F1F"/>
-          <w:sz w:val="21"/>
-          <w:szCs w:val="21"/>
-        </w:rPr>
-        <w:t xml:space="preserve"> based on the main features of each </w:t>
-      </w:r>
-      <w:r>
-        <w:rPr>
-          <w:rFonts w:ascii="Arial" w:eastAsia="Times New Roman" w:hAnsi="Arial" w:cs="Arial"/>
-          <w:color w:val="1F1F1F"/>
-          <w:sz w:val="21"/>
-          <w:szCs w:val="21"/>
-        </w:rPr>
-        <w:t>of the two subsamples. More specifically, we will build</w:t>
-      </w:r>
-      <w:r>
-        <w:rPr>
-          <w:rFonts w:ascii="Arial" w:eastAsia="Times New Roman" w:hAnsi="Arial" w:cs="Arial"/>
-          <w:color w:val="1F1F1F"/>
-          <w:sz w:val="21"/>
-          <w:szCs w:val="21"/>
-        </w:rPr>
-        <w:t xml:space="preserve"> a decision tree classifier, a support vector machine, a logistic regression model, and a KNN model.</w:t>
-      </w:r>
-      <w:r>
-        <w:rPr>
-          <w:rFonts w:ascii="Arial" w:eastAsia="Times New Roman" w:hAnsi="Arial" w:cs="Arial"/>
-          <w:color w:val="1F1F1F"/>
-          <w:sz w:val="21"/>
-          <w:szCs w:val="21"/>
-        </w:rPr>
-        <w:t xml:space="preserve"> We will then evaluate models and compare them using metrics including F1 scores, the Jaccard index, and log loss as appropriate.</w:t>
-      </w:r>
-    </w:p>
-    <w:p>
-      <w:pPr>
-        <w:shd w:val="clear" w:color="auto" w:fill="FFFFFF"/>
-        <w:spacing w:after="300" w:line="315" w:lineRule="atLeast"/>
-        <w:rPr>
-          <w:rFonts w:ascii="Arial" w:eastAsia="Times New Roman" w:hAnsi="Arial" w:cs="Arial"/>
-          <w:color w:val="1F1F1F"/>
-          <w:sz w:val="21"/>
-          <w:szCs w:val="21"/>
-        </w:rPr>
-      </w:pPr>
-      <w:r>
-        <w:rPr>
-          <w:rFonts w:ascii="Arial" w:eastAsia="Times New Roman" w:hAnsi="Arial" w:cs="Arial"/>
-          <w:color w:val="1F1F1F"/>
-          <w:sz w:val="21"/>
-          <w:szCs w:val="21"/>
-        </w:rPr>
-        <w:t xml:space="preserve">This </w:t>
-      </w:r>
-      <w:r>
-        <w:rPr>
-          <w:rFonts w:ascii="Arial" w:eastAsia="Times New Roman" w:hAnsi="Arial" w:cs="Arial"/>
-          <w:color w:val="1F1F1F"/>
-          <w:sz w:val="21"/>
-          <w:szCs w:val="21"/>
-        </w:rPr>
-        <w:t>project is</w:t>
-      </w:r>
-      <w:r>
-        <w:rPr>
-          <w:rFonts w:ascii="Arial" w:eastAsia="Times New Roman" w:hAnsi="Arial" w:cs="Arial"/>
-          <w:color w:val="1F1F1F"/>
-          <w:sz w:val="21"/>
-          <w:szCs w:val="21"/>
-        </w:rPr>
-        <w:t xml:space="preserve"> especially relevant in a time where work-from-home arrangements are becoming prevalent. The current pandemic has brought about major </w:t>
-      </w:r>
-      <w:proofErr w:type="spellStart"/>
-      <w:r>
-        <w:rPr>
-          <w:rFonts w:ascii="Arial" w:eastAsia="Times New Roman" w:hAnsi="Arial" w:cs="Arial"/>
-          <w:color w:val="1F1F1F"/>
-          <w:sz w:val="21"/>
-          <w:szCs w:val="21"/>
-        </w:rPr>
-        <w:t>restructurations</w:t>
-      </w:r>
-      <w:proofErr w:type="spellEnd"/>
-      <w:r>
-        <w:rPr>
-          <w:rFonts w:ascii="Arial" w:eastAsia="Times New Roman" w:hAnsi="Arial" w:cs="Arial"/>
-          <w:color w:val="1F1F1F"/>
-          <w:sz w:val="21"/>
-          <w:szCs w:val="21"/>
-        </w:rPr>
-        <w:t xml:space="preserve"> in the industry and companies are now looking to hire data scientists across the globe. </w:t>
-      </w:r>
-      <w:r>
-        <w:rPr>
-          <w:rFonts w:ascii="Arial" w:eastAsia="Times New Roman" w:hAnsi="Arial" w:cs="Arial"/>
-          <w:color w:val="1F1F1F"/>
-          <w:sz w:val="21"/>
-          <w:szCs w:val="21"/>
-        </w:rPr>
-        <w:t>Classifying</w:t>
-      </w:r>
-      <w:r>
-        <w:rPr>
-          <w:rFonts w:ascii="Arial" w:eastAsia="Times New Roman" w:hAnsi="Arial" w:cs="Arial"/>
-          <w:color w:val="1F1F1F"/>
-          <w:sz w:val="21"/>
-          <w:szCs w:val="21"/>
-        </w:rPr>
-        <w:t xml:space="preserve"> the distinct features of a specific labour market</w:t>
-      </w:r>
-      <w:r>
-        <w:rPr>
-          <w:rFonts w:ascii="Arial" w:eastAsia="Times New Roman" w:hAnsi="Arial" w:cs="Arial"/>
-          <w:color w:val="1F1F1F"/>
-          <w:sz w:val="21"/>
-          <w:szCs w:val="21"/>
-        </w:rPr>
-        <w:t>s</w:t>
-      </w:r>
-      <w:r>
-        <w:rPr>
-          <w:rFonts w:ascii="Arial" w:eastAsia="Times New Roman" w:hAnsi="Arial" w:cs="Arial"/>
-          <w:color w:val="1F1F1F"/>
-          <w:sz w:val="21"/>
-          <w:szCs w:val="21"/>
-        </w:rPr>
-        <w:t xml:space="preserve"> should be a valuable enterprise.</w:t>
-      </w:r>
-    </w:p>
-    <w:p>
-      <w:pPr>
-        <w:shd w:val="clear" w:color="auto" w:fill="FFFFFF"/>
-        <w:spacing w:before="540" w:after="180" w:line="360" w:lineRule="atLeast"/>
-        <w:outlineLvl w:val="2"/>
-        <w:rPr>
-          <w:rFonts w:ascii="Arial" w:eastAsia="Times New Roman" w:hAnsi="Arial" w:cs="Arial"/>
-          <w:color w:val="1F1F1F"/>
-        </w:rPr>
-      </w:pPr>
-      <w:r>
-        <w:rPr>
-          <w:rFonts w:ascii="OpenSans-Bold" w:eastAsia="Times New Roman" w:hAnsi="OpenSans-Bold" w:cs="Arial"/>
-          <w:b/>
-          <w:bCs/>
-          <w:color w:val="1F1F1F"/>
-        </w:rPr>
         <w:t>Data understanding:</w:t>
       </w:r>
     </w:p>
@@ -389,25 +380,7 @@
           <w:sz w:val="21"/>
           <w:szCs w:val="21"/>
         </w:rPr>
-        <w:t xml:space="preserve"> A</w:t>
-      </w:r>
-      <w:r>
-        <w:rPr>
-          <w:rFonts w:ascii="Arial" w:eastAsia="Times New Roman" w:hAnsi="Arial" w:cs="Arial"/>
-          <w:color w:val="1F1F1F"/>
-          <w:sz w:val="21"/>
-          <w:szCs w:val="21"/>
-        </w:rPr>
-        <w:t>s mentioned abov</w:t>
-      </w:r>
-      <w:r>
-        <w:rPr>
-          <w:rFonts w:ascii="Arial" w:eastAsia="Times New Roman" w:hAnsi="Arial" w:cs="Arial"/>
-          <w:color w:val="1F1F1F"/>
-          <w:sz w:val="21"/>
-          <w:szCs w:val="21"/>
-        </w:rPr>
-        <w:t>e, the dataset that we will use come</w:t>
+        <w:t xml:space="preserve"> As mentioned above, the dataset that we will use come</w:t>
       </w:r>
       <w:r>
         <w:rPr>
@@ -537,7 +510,7 @@
         </w:rPr>
         <w:t xml:space="preserve">” (see: </w:t>
       </w:r>
-      <w:hyperlink r:id="rId5" w:history="1">
+      <w:hyperlink r:id="rId7" w:history="1">
         <w:r>
           <w:rPr>
             <w:rStyle w:val="Hyperlink"/>
@@ -804,25 +777,7 @@
           <w:sz w:val="21"/>
           <w:szCs w:val="21"/>
         </w:rPr>
-        <w:t xml:space="preserve"> it along with</w:t>
-      </w:r>
-      <w:r>
-        <w:rPr>
-          <w:rFonts w:ascii="Arial" w:eastAsia="Times New Roman" w:hAnsi="Arial" w:cs="Arial"/>
-          <w:color w:val="1F1F1F"/>
-          <w:sz w:val="21"/>
-          <w:szCs w:val="21"/>
-        </w:rPr>
-        <w:t xml:space="preserve"> the rest of</w:t>
-      </w:r>
-      <w:r>
-        <w:rPr>
-          <w:rFonts w:ascii="Arial" w:eastAsia="Times New Roman" w:hAnsi="Arial" w:cs="Arial"/>
-          <w:color w:val="1F1F1F"/>
-          <w:sz w:val="21"/>
-          <w:szCs w:val="21"/>
-        </w:rPr>
-        <w:t xml:space="preserve"> our predictors</w:t>
+        <w:t xml:space="preserve"> it along with the rest of our predictors</w:t>
       </w:r>
       <w:r>
         <w:rPr>
@@ -1236,7 +1191,7 @@
         </w:rPr>
         <w:t xml:space="preserve"> Bansal (see </w:t>
       </w:r>
-      <w:hyperlink r:id="rId6" w:history="1">
+      <w:hyperlink r:id="rId8" w:history="1">
         <w:r>
           <w:rPr>
             <w:rStyle w:val="Hyperlink"/>
@@ -1826,6 +1781,7 @@
       </w:r>
     </w:p>
     <w:sectPr>
+      <w:headerReference w:type="default" r:id="rId9"/>
       <w:pgSz w:w="12240" w:h="15840"/>
       <w:pgMar w:top="1440" w:right="1440" w:bottom="1440" w:left="1440" w:header="708" w:footer="708" w:gutter="0"/>
       <w:cols w:space="708"/>
@@ -1833,6 +1789,64 @@
     </w:sectPr>
   </w:body>
 </w:document>
+</file>
+
+<file path=word/endnotes.xml><?xml version="1.0" encoding="utf-8"?>
+<w:endnotes xmlns:wpc="http://schemas.microsoft.com/office/word/2010/wordprocessingCanvas" xmlns:cx="http://schemas.microsoft.com/office/drawing/2014/chartex" xmlns:cx1="http://schemas.microsoft.com/office/drawing/2015/9/8/chartex" xmlns:cx2="http://schemas.microsoft.com/office/drawing/2015/10/21/chartex" xmlns:cx3="http://schemas.microsoft.com/office/drawing/2016/5/9/chartex" xmlns:cx4="http://schemas.microsoft.com/office/drawing/2016/5/10/chartex" xmlns:cx5="http://schemas.microsoft.com/office/drawing/2016/5/11/chartex" xmlns:cx6="http://schemas.microsoft.com/office/drawing/2016/5/12/chartex" xmlns:cx7="http://schemas.microsoft.com/office/drawing/2016/5/13/chartex" xmlns:cx8="http://schemas.microsoft.com/office/drawing/2016/5/14/chartex" xmlns:mc="http://schemas.openxmlformats.org/markup-compatibility/2006" xmlns:aink="http://schemas.microsoft.com/office/drawing/2016/ink" xmlns:am3d="http://schemas.microsoft.com/office/drawing/2017/model3d" xmlns:o="urn:schemas-microsoft-com:office:office" xmlns:r="http://schemas.openxmlformats.org/officeDocument/2006/relationships" xmlns:m="http://schemas.openxmlformats.org/officeDocument/2006/math" xmlns:v="urn:schemas-microsoft-com:vml" xmlns:wp14="http://schemas.microsoft.com/office/word/2010/wordprocessingDrawing" xmlns:wp="http://schemas.openxmlformats.org/drawingml/2006/wordprocessingDrawing" xmlns:w10="urn:schemas-microsoft-com:office:word" xmlns:w="http://schemas.openxmlformats.org/wordprocessingml/2006/main" xmlns:w14="http://schemas.microsoft.com/office/word/2010/wordml" xmlns:w15="http://schemas.microsoft.com/office/word/2012/wordml" xmlns:w16cex="http://schemas.microsoft.com/office/word/2018/wordml/cex" xmlns:w16cid="http://schemas.microsoft.com/office/word/2016/wordml/cid" xmlns:w16="http://schemas.microsoft.com/office/word/2018/wordml" xmlns:w16se="http://schemas.microsoft.com/office/word/2015/wordml/symex" xmlns:wpg="http://schemas.microsoft.com/office/word/2010/wordprocessingGroup" xmlns:wpi="http://schemas.microsoft.com/office/word/2010/wordprocessingInk" xmlns:wne="http://schemas.microsoft.com/office/word/2006/wordml" xmlns:wps="http://schemas.microsoft.com/office/word/2010/wordprocessingShape" mc:Ignorable="w14 w15 w16se w16cid w16 w16cex wp14">
+  <w:endnote w:type="separator" w:id="-1">
+    <w:p>
+      <w:r>
+        <w:separator/>
+      </w:r>
+    </w:p>
+  </w:endnote>
+  <w:endnote w:type="continuationSeparator" w:id="0">
+    <w:p>
+      <w:r>
+        <w:continuationSeparator/>
+      </w:r>
+    </w:p>
+  </w:endnote>
+</w:endnotes>
+</file>
+
+<file path=word/footnotes.xml><?xml version="1.0" encoding="utf-8"?>
+<w:footnotes xmlns:wpc="http://schemas.microsoft.com/office/word/2010/wordprocessingCanvas" xmlns:cx="http://schemas.microsoft.com/office/drawing/2014/chartex" xmlns:cx1="http://schemas.microsoft.com/office/drawing/2015/9/8/chartex" xmlns:cx2="http://schemas.microsoft.com/office/drawing/2015/10/21/chartex" xmlns:cx3="http://schemas.microsoft.com/office/drawing/2016/5/9/chartex" xmlns:cx4="http://schemas.microsoft.com/office/drawing/2016/5/10/chartex" xmlns:cx5="http://schemas.microsoft.com/office/drawing/2016/5/11/chartex" xmlns:cx6="http://schemas.microsoft.com/office/drawing/2016/5/12/chartex" xmlns:cx7="http://schemas.microsoft.com/office/drawing/2016/5/13/chartex" xmlns:cx8="http://schemas.microsoft.com/office/drawing/2016/5/14/chartex" xmlns:mc="http://schemas.openxmlformats.org/markup-compatibility/2006" xmlns:aink="http://schemas.microsoft.com/office/drawing/2016/ink" xmlns:am3d="http://schemas.microsoft.com/office/drawing/2017/model3d" xmlns:o="urn:schemas-microsoft-com:office:office" xmlns:r="http://schemas.openxmlformats.org/officeDocument/2006/relationships" xmlns:m="http://schemas.openxmlformats.org/officeDocument/2006/math" xmlns:v="urn:schemas-microsoft-com:vml" xmlns:wp14="http://schemas.microsoft.com/office/word/2010/wordprocessingDrawing" xmlns:wp="http://schemas.openxmlformats.org/drawingml/2006/wordprocessingDrawing" xmlns:w10="urn:schemas-microsoft-com:office:word" xmlns:w="http://schemas.openxmlformats.org/wordprocessingml/2006/main" xmlns:w14="http://schemas.microsoft.com/office/word/2010/wordml" xmlns:w15="http://schemas.microsoft.com/office/word/2012/wordml" xmlns:w16cex="http://schemas.microsoft.com/office/word/2018/wordml/cex" xmlns:w16cid="http://schemas.microsoft.com/office/word/2016/wordml/cid" xmlns:w16="http://schemas.microsoft.com/office/word/2018/wordml" xmlns:w16se="http://schemas.microsoft.com/office/word/2015/wordml/symex" xmlns:wpg="http://schemas.microsoft.com/office/word/2010/wordprocessingGroup" xmlns:wpi="http://schemas.microsoft.com/office/word/2010/wordprocessingInk" xmlns:wne="http://schemas.microsoft.com/office/word/2006/wordml" xmlns:wps="http://schemas.microsoft.com/office/word/2010/wordprocessingShape" mc:Ignorable="w14 w15 w16se w16cid w16 w16cex wp14">
+  <w:footnote w:type="separator" w:id="-1">
+    <w:p>
+      <w:r>
+        <w:separator/>
+      </w:r>
+    </w:p>
+  </w:footnote>
+  <w:footnote w:type="continuationSeparator" w:id="0">
+    <w:p>
+      <w:r>
+        <w:continuationSeparator/>
+      </w:r>
+    </w:p>
+  </w:footnote>
+</w:footnotes>
+</file>
+
+<file path=word/header1.xml><?xml version="1.0" encoding="utf-8"?>
+<w:hdr xmlns:wpc="http://schemas.microsoft.com/office/word/2010/wordprocessingCanvas" xmlns:cx="http://schemas.microsoft.com/office/drawing/2014/chartex" xmlns:cx1="http://schemas.microsoft.com/office/drawing/2015/9/8/chartex" xmlns:cx2="http://schemas.microsoft.com/office/drawing/2015/10/21/chartex" xmlns:cx3="http://schemas.microsoft.com/office/drawing/2016/5/9/chartex" xmlns:cx4="http://schemas.microsoft.com/office/drawing/2016/5/10/chartex" xmlns:cx5="http://schemas.microsoft.com/office/drawing/2016/5/11/chartex" xmlns:cx6="http://schemas.microsoft.com/office/drawing/2016/5/12/chartex" xmlns:cx7="http://schemas.microsoft.com/office/drawing/2016/5/13/chartex" xmlns:cx8="http://schemas.microsoft.com/office/drawing/2016/5/14/chartex" xmlns:mc="http://schemas.openxmlformats.org/markup-compatibility/2006" xmlns:aink="http://schemas.microsoft.com/office/drawing/2016/ink" xmlns:am3d="http://schemas.microsoft.com/office/drawing/2017/model3d" xmlns:o="urn:schemas-microsoft-com:office:office" xmlns:r="http://schemas.openxmlformats.org/officeDocument/2006/relationships" xmlns:m="http://schemas.openxmlformats.org/officeDocument/2006/math" xmlns:v="urn:schemas-microsoft-com:vml" xmlns:wp14="http://schemas.microsoft.com/office/word/2010/wordprocessingDrawing" xmlns:wp="http://schemas.openxmlformats.org/drawingml/2006/wordprocessingDrawing" xmlns:w10="urn:schemas-microsoft-com:office:word" xmlns:w="http://schemas.openxmlformats.org/wordprocessingml/2006/main" xmlns:w14="http://schemas.microsoft.com/office/word/2010/wordml" xmlns:w15="http://schemas.microsoft.com/office/word/2012/wordml" xmlns:w16cex="http://schemas.microsoft.com/office/word/2018/wordml/cex" xmlns:w16cid="http://schemas.microsoft.com/office/word/2016/wordml/cid" xmlns:w16="http://schemas.microsoft.com/office/word/2018/wordml" xmlns:w16se="http://schemas.microsoft.com/office/word/2015/wordml/symex" xmlns:wpg="http://schemas.microsoft.com/office/word/2010/wordprocessingGroup" xmlns:wpi="http://schemas.microsoft.com/office/word/2010/wordprocessingInk" xmlns:wne="http://schemas.microsoft.com/office/word/2006/wordml" xmlns:wps="http://schemas.microsoft.com/office/word/2010/wordprocessingShape" mc:Ignorable="w14 w15 w16se w16cid w16 w16cex wp14">
+  <w:p>
+    <w:pPr>
+      <w:pStyle w:val="Header"/>
+      <w:jc w:val="right"/>
+      <w:rPr>
+        <w:lang w:val="fr-CA"/>
+      </w:rPr>
+    </w:pPr>
+    <w:r>
+      <w:rPr>
+        <w:lang w:val="fr-CA"/>
+      </w:rPr>
+      <w:t>Pierre-Olivier Bonin</w:t>
+    </w:r>
+  </w:p>
+</w:hdr>
 </file>
 
 <file path=word/numbering.xml><?xml version="1.0" encoding="utf-8"?>
@@ -2470,6 +2484,48 @@
       <w:contextualSpacing/>
     </w:pPr>
   </w:style>
+  <w:style w:type="paragraph" w:styleId="Header">
+    <w:name w:val="header"/>
+    <w:basedOn w:val="Normal"/>
+    <w:link w:val="HeaderChar"/>
+    <w:uiPriority w:val="99"/>
+    <w:unhideWhenUsed/>
+    <w:rsid w:val="00FF6ED3"/>
+    <w:pPr>
+      <w:tabs>
+        <w:tab w:val="center" w:pos="4680"/>
+        <w:tab w:val="right" w:pos="9360"/>
+      </w:tabs>
+    </w:pPr>
+  </w:style>
+  <w:style w:type="character" w:customStyle="1" w:styleId="HeaderChar">
+    <w:name w:val="Header Char"/>
+    <w:basedOn w:val="DefaultParagraphFont"/>
+    <w:link w:val="Header"/>
+    <w:uiPriority w:val="99"/>
+    <w:rsid w:val="00FF6ED3"/>
+  </w:style>
+  <w:style w:type="paragraph" w:styleId="Footer">
+    <w:name w:val="footer"/>
+    <w:basedOn w:val="Normal"/>
+    <w:link w:val="FooterChar"/>
+    <w:uiPriority w:val="99"/>
+    <w:unhideWhenUsed/>
+    <w:rsid w:val="00FF6ED3"/>
+    <w:pPr>
+      <w:tabs>
+        <w:tab w:val="center" w:pos="4680"/>
+        <w:tab w:val="right" w:pos="9360"/>
+      </w:tabs>
+    </w:pPr>
+  </w:style>
+  <w:style w:type="character" w:customStyle="1" w:styleId="FooterChar">
+    <w:name w:val="Footer Char"/>
+    <w:basedOn w:val="DefaultParagraphFont"/>
+    <w:link w:val="Footer"/>
+    <w:uiPriority w:val="99"/>
+    <w:rsid w:val="00FF6ED3"/>
+  </w:style>
 </w:styles>
 </file>
 

</xml_diff>

<commit_message>
This is the final capstone project to earn the IBM Professional Data Science Certificate. Please note: the Jupyter notebook is not displaying properly in Github, so you need to download it and open it through the notebook environment.
# Using Data Science to Understand Data Science: A Canada-U.S. Comparison of the Labour Market

This is my final capstone project to earn the IBM Professional Data Science Certificate.

In this project, I analyze and compare the data science labour market in Canada and the United States.

Data visualization products created:
* categorical plots (seaborn)
* box plots (seaborn)
* histograms (seaborn)
* heatmap (dython)
* line plot (matplotlib)

Machine learning algorithms modelled:
* Logistic Regression
* Decision Tree Classifier
* Support Vector Machine
* K-Nearest Neighbour
</commit_message>
<xml_diff>
--- a/Project Summary.docx
+++ b/Project Summary.docx
@@ -1038,7 +1038,90 @@
           <w:sz w:val="21"/>
           <w:szCs w:val="21"/>
         </w:rPr>
-        <w:t>Programming languages used on a regular basis (“Q18”)</w:t>
+        <w:t>Programming languages used on a regular basis (“Q</w:t>
+      </w:r>
+      <w:proofErr w:type="gramStart"/>
+      <w:r>
+        <w:rPr>
+          <w:rFonts w:ascii="Arial" w:eastAsia="Times New Roman" w:hAnsi="Arial" w:cs="Arial"/>
+          <w:color w:val="1F1F1F"/>
+          <w:sz w:val="21"/>
+          <w:szCs w:val="21"/>
+        </w:rPr>
+        <w:t>18”</w:t>
+      </w:r>
+      <w:r>
+        <w:rPr>
+          <w:rFonts w:ascii="Arial" w:eastAsia="Times New Roman" w:hAnsi="Arial" w:cs="Arial"/>
+          <w:color w:val="1F1F1F"/>
+          <w:sz w:val="21"/>
+          <w:szCs w:val="21"/>
+        </w:rPr>
+        <w:t>…</w:t>
+      </w:r>
+      <w:proofErr w:type="gramEnd"/>
+      <w:r>
+        <w:rPr>
+          <w:rFonts w:ascii="Arial" w:eastAsia="Times New Roman" w:hAnsi="Arial" w:cs="Arial"/>
+          <w:color w:val="1F1F1F"/>
+          <w:sz w:val="21"/>
+          <w:szCs w:val="21"/>
+        </w:rPr>
+        <w:t xml:space="preserve"> This one is </w:t>
+      </w:r>
+      <w:r>
+        <w:rPr>
+          <w:rFonts w:ascii="Arial" w:eastAsia="Times New Roman" w:hAnsi="Arial" w:cs="Arial"/>
+          <w:color w:val="1F1F1F"/>
+          <w:sz w:val="21"/>
+          <w:szCs w:val="21"/>
+        </w:rPr>
+        <w:t>a little</w:t>
+      </w:r>
+      <w:r>
+        <w:rPr>
+          <w:rFonts w:ascii="Arial" w:eastAsia="Times New Roman" w:hAnsi="Arial" w:cs="Arial"/>
+          <w:color w:val="1F1F1F"/>
+          <w:sz w:val="21"/>
+          <w:szCs w:val="21"/>
+        </w:rPr>
+        <w:t xml:space="preserve"> tricky because it was a multiple answers question. </w:t>
+      </w:r>
+      <w:r>
+        <w:rPr>
+          <w:rFonts w:ascii="Arial" w:eastAsia="Times New Roman" w:hAnsi="Arial" w:cs="Arial"/>
+          <w:color w:val="1F1F1F"/>
+          <w:sz w:val="21"/>
+          <w:szCs w:val="21"/>
+        </w:rPr>
+        <w:t xml:space="preserve">The question </w:t>
+      </w:r>
+      <w:r>
+        <w:rPr>
+          <w:rFonts w:ascii="Arial" w:eastAsia="Times New Roman" w:hAnsi="Arial" w:cs="Arial"/>
+          <w:color w:val="1F1F1F"/>
+          <w:sz w:val="21"/>
+          <w:szCs w:val="21"/>
+        </w:rPr>
+        <w:t xml:space="preserve">has been broken down </w:t>
+      </w:r>
+      <w:r>
+        <w:rPr>
+          <w:rFonts w:ascii="Arial" w:eastAsia="Times New Roman" w:hAnsi="Arial" w:cs="Arial"/>
+          <w:color w:val="1F1F1F"/>
+          <w:sz w:val="21"/>
+          <w:szCs w:val="21"/>
+        </w:rPr>
+        <w:t>in</w:t>
+      </w:r>
+      <w:r>
+        <w:rPr>
+          <w:rFonts w:ascii="Arial" w:eastAsia="Times New Roman" w:hAnsi="Arial" w:cs="Arial"/>
+          <w:color w:val="1F1F1F"/>
+          <w:sz w:val="21"/>
+          <w:szCs w:val="21"/>
+        </w:rPr>
+        <w:t>to twelve distinct variables, ranging from “Q18_Part_1” to “Q18_Part_12”)</w:t>
       </w:r>
     </w:p>
     <w:p>
@@ -1782,6 +1865,8 @@
     </w:p>
     <w:sectPr>
       <w:headerReference w:type="default" r:id="rId9"/>
+      <w:footerReference w:type="even" r:id="rId10"/>
+      <w:footerReference w:type="default" r:id="rId11"/>
       <w:pgSz w:w="12240" w:h="15840"/>
       <w:pgMar w:top="1440" w:right="1440" w:bottom="1440" w:left="1440" w:header="708" w:footer="708" w:gutter="0"/>
       <w:cols w:space="708"/>
@@ -1808,6 +1893,123 @@
     </w:p>
   </w:endnote>
 </w:endnotes>
+</file>
+
+<file path=word/footer1.xml><?xml version="1.0" encoding="utf-8"?>
+<w:ftr xmlns:wpc="http://schemas.microsoft.com/office/word/2010/wordprocessingCanvas" xmlns:cx="http://schemas.microsoft.com/office/drawing/2014/chartex" xmlns:cx1="http://schemas.microsoft.com/office/drawing/2015/9/8/chartex" xmlns:cx2="http://schemas.microsoft.com/office/drawing/2015/10/21/chartex" xmlns:cx3="http://schemas.microsoft.com/office/drawing/2016/5/9/chartex" xmlns:cx4="http://schemas.microsoft.com/office/drawing/2016/5/10/chartex" xmlns:cx5="http://schemas.microsoft.com/office/drawing/2016/5/11/chartex" xmlns:cx6="http://schemas.microsoft.com/office/drawing/2016/5/12/chartex" xmlns:cx7="http://schemas.microsoft.com/office/drawing/2016/5/13/chartex" xmlns:cx8="http://schemas.microsoft.com/office/drawing/2016/5/14/chartex" xmlns:mc="http://schemas.openxmlformats.org/markup-compatibility/2006" xmlns:aink="http://schemas.microsoft.com/office/drawing/2016/ink" xmlns:am3d="http://schemas.microsoft.com/office/drawing/2017/model3d" xmlns:o="urn:schemas-microsoft-com:office:office" xmlns:r="http://schemas.openxmlformats.org/officeDocument/2006/relationships" xmlns:m="http://schemas.openxmlformats.org/officeDocument/2006/math" xmlns:v="urn:schemas-microsoft-com:vml" xmlns:wp14="http://schemas.microsoft.com/office/word/2010/wordprocessingDrawing" xmlns:wp="http://schemas.openxmlformats.org/drawingml/2006/wordprocessingDrawing" xmlns:w10="urn:schemas-microsoft-com:office:word" xmlns:w="http://schemas.openxmlformats.org/wordprocessingml/2006/main" xmlns:w14="http://schemas.microsoft.com/office/word/2010/wordml" xmlns:w15="http://schemas.microsoft.com/office/word/2012/wordml" xmlns:w16cex="http://schemas.microsoft.com/office/word/2018/wordml/cex" xmlns:w16cid="http://schemas.microsoft.com/office/word/2016/wordml/cid" xmlns:w16="http://schemas.microsoft.com/office/word/2018/wordml" xmlns:w16se="http://schemas.microsoft.com/office/word/2015/wordml/symex" xmlns:wpg="http://schemas.microsoft.com/office/word/2010/wordprocessingGroup" xmlns:wpi="http://schemas.microsoft.com/office/word/2010/wordprocessingInk" xmlns:wne="http://schemas.microsoft.com/office/word/2006/wordml" xmlns:wps="http://schemas.microsoft.com/office/word/2010/wordprocessingShape" mc:Ignorable="w14 w15 w16se w16cid w16 w16cex wp14">
+  <w:sdt>
+    <w:sdtPr>
+      <w:rPr>
+        <w:rStyle w:val="PageNumber"/>
+      </w:rPr>
+      <w:id w:val="1524278665"/>
+      <w:docPartObj>
+        <w:docPartGallery w:val="Page Numbers (Bottom of Page)"/>
+        <w:docPartUnique/>
+      </w:docPartObj>
+    </w:sdtPr>
+    <w:sdtContent>
+      <w:p>
+        <w:pPr>
+          <w:pStyle w:val="Footer"/>
+          <w:framePr w:wrap="none" w:vAnchor="text" w:hAnchor="margin" w:xAlign="right" w:y="1"/>
+          <w:rPr>
+            <w:rStyle w:val="PageNumber"/>
+          </w:rPr>
+        </w:pPr>
+        <w:r>
+          <w:rPr>
+            <w:rStyle w:val="PageNumber"/>
+          </w:rPr>
+          <w:fldChar w:fldCharType="begin"/>
+        </w:r>
+        <w:r>
+          <w:rPr>
+            <w:rStyle w:val="PageNumber"/>
+          </w:rPr>
+          <w:instrText xml:space="preserve"> PAGE </w:instrText>
+        </w:r>
+        <w:r>
+          <w:rPr>
+            <w:rStyle w:val="PageNumber"/>
+          </w:rPr>
+          <w:fldChar w:fldCharType="end"/>
+        </w:r>
+      </w:p>
+    </w:sdtContent>
+  </w:sdt>
+  <w:p>
+    <w:pPr>
+      <w:pStyle w:val="Footer"/>
+      <w:ind w:right="360"/>
+    </w:pPr>
+  </w:p>
+</w:ftr>
+</file>
+
+<file path=word/footer2.xml><?xml version="1.0" encoding="utf-8"?>
+<w:ftr xmlns:wpc="http://schemas.microsoft.com/office/word/2010/wordprocessingCanvas" xmlns:cx="http://schemas.microsoft.com/office/drawing/2014/chartex" xmlns:cx1="http://schemas.microsoft.com/office/drawing/2015/9/8/chartex" xmlns:cx2="http://schemas.microsoft.com/office/drawing/2015/10/21/chartex" xmlns:cx3="http://schemas.microsoft.com/office/drawing/2016/5/9/chartex" xmlns:cx4="http://schemas.microsoft.com/office/drawing/2016/5/10/chartex" xmlns:cx5="http://schemas.microsoft.com/office/drawing/2016/5/11/chartex" xmlns:cx6="http://schemas.microsoft.com/office/drawing/2016/5/12/chartex" xmlns:cx7="http://schemas.microsoft.com/office/drawing/2016/5/13/chartex" xmlns:cx8="http://schemas.microsoft.com/office/drawing/2016/5/14/chartex" xmlns:mc="http://schemas.openxmlformats.org/markup-compatibility/2006" xmlns:aink="http://schemas.microsoft.com/office/drawing/2016/ink" xmlns:am3d="http://schemas.microsoft.com/office/drawing/2017/model3d" xmlns:o="urn:schemas-microsoft-com:office:office" xmlns:r="http://schemas.openxmlformats.org/officeDocument/2006/relationships" xmlns:m="http://schemas.openxmlformats.org/officeDocument/2006/math" xmlns:v="urn:schemas-microsoft-com:vml" xmlns:wp14="http://schemas.microsoft.com/office/word/2010/wordprocessingDrawing" xmlns:wp="http://schemas.openxmlformats.org/drawingml/2006/wordprocessingDrawing" xmlns:w10="urn:schemas-microsoft-com:office:word" xmlns:w="http://schemas.openxmlformats.org/wordprocessingml/2006/main" xmlns:w14="http://schemas.microsoft.com/office/word/2010/wordml" xmlns:w15="http://schemas.microsoft.com/office/word/2012/wordml" xmlns:w16cex="http://schemas.microsoft.com/office/word/2018/wordml/cex" xmlns:w16cid="http://schemas.microsoft.com/office/word/2016/wordml/cid" xmlns:w16="http://schemas.microsoft.com/office/word/2018/wordml" xmlns:w16se="http://schemas.microsoft.com/office/word/2015/wordml/symex" xmlns:wpg="http://schemas.microsoft.com/office/word/2010/wordprocessingGroup" xmlns:wpi="http://schemas.microsoft.com/office/word/2010/wordprocessingInk" xmlns:wne="http://schemas.microsoft.com/office/word/2006/wordml" xmlns:wps="http://schemas.microsoft.com/office/word/2010/wordprocessingShape" mc:Ignorable="w14 w15 w16se w16cid w16 w16cex wp14">
+  <w:sdt>
+    <w:sdtPr>
+      <w:rPr>
+        <w:rStyle w:val="PageNumber"/>
+      </w:rPr>
+      <w:id w:val="-1245337824"/>
+      <w:docPartObj>
+        <w:docPartGallery w:val="Page Numbers (Bottom of Page)"/>
+        <w:docPartUnique/>
+      </w:docPartObj>
+    </w:sdtPr>
+    <w:sdtContent>
+      <w:p>
+        <w:pPr>
+          <w:pStyle w:val="Footer"/>
+          <w:framePr w:wrap="none" w:vAnchor="text" w:hAnchor="margin" w:xAlign="right" w:y="1"/>
+          <w:rPr>
+            <w:rStyle w:val="PageNumber"/>
+          </w:rPr>
+        </w:pPr>
+        <w:r>
+          <w:rPr>
+            <w:rStyle w:val="PageNumber"/>
+          </w:rPr>
+          <w:fldChar w:fldCharType="begin"/>
+        </w:r>
+        <w:r>
+          <w:rPr>
+            <w:rStyle w:val="PageNumber"/>
+          </w:rPr>
+          <w:instrText xml:space="preserve"> PAGE </w:instrText>
+        </w:r>
+        <w:r>
+          <w:rPr>
+            <w:rStyle w:val="PageNumber"/>
+          </w:rPr>
+          <w:fldChar w:fldCharType="separate"/>
+        </w:r>
+        <w:r>
+          <w:rPr>
+            <w:rStyle w:val="PageNumber"/>
+            <w:noProof/>
+          </w:rPr>
+          <w:t>1</w:t>
+        </w:r>
+        <w:r>
+          <w:rPr>
+            <w:rStyle w:val="PageNumber"/>
+          </w:rPr>
+          <w:fldChar w:fldCharType="end"/>
+        </w:r>
+      </w:p>
+    </w:sdtContent>
+  </w:sdt>
+  <w:p>
+    <w:pPr>
+      <w:pStyle w:val="Footer"/>
+      <w:ind w:right="360"/>
+    </w:pPr>
+  </w:p>
+</w:ftr>
 </file>
 
 <file path=word/footnotes.xml><?xml version="1.0" encoding="utf-8"?>
@@ -2526,6 +2728,14 @@
     <w:uiPriority w:val="99"/>
     <w:rsid w:val="00FF6ED3"/>
   </w:style>
+  <w:style w:type="character" w:styleId="PageNumber">
+    <w:name w:val="page number"/>
+    <w:basedOn w:val="DefaultParagraphFont"/>
+    <w:uiPriority w:val="99"/>
+    <w:semiHidden/>
+    <w:unhideWhenUsed/>
+    <w:rsid w:val="002C419F"/>
+  </w:style>
 </w:styles>
 </file>
 

</xml_diff>